<commit_message>
Buchi, audio e altri dettagli
</commit_message>
<xml_diff>
--- a/Risorse/Ultra VR docs.docx
+++ b/Risorse/Ultra VR docs.docx
@@ -1413,7 +1413,19 @@
       </w:r>
       <w:proofErr w:type="spellEnd"/>
       <w:r>
-        <w:t>, organizzati come se fosse una cartella radice. Eventuali modifiche ad altri asset verranno indicate.</w:t>
+        <w:t>, organizzati come se fosse una cartella radice. Eventuali modifiche a</w:t>
+      </w:r>
+      <w:r>
+        <w:t xml:space="preserve">gli </w:t>
+      </w:r>
+      <w:r>
+        <w:t xml:space="preserve">asset </w:t>
+      </w:r>
+      <w:r>
+        <w:t xml:space="preserve">già presenti </w:t>
+      </w:r>
+      <w:r>
+        <w:t>verranno indicate.</w:t>
       </w:r>
     </w:p>
     <w:p>
@@ -1703,6 +1715,20 @@
       </w:pPr>
       <w:bookmarkStart w:id="5" w:name="_Toc167449615"/>
       <w:r>
+        <w:t>Grab Component</w:t>
+      </w:r>
+    </w:p>
+    <w:p>
+      <w:r>
+        <w:t>Il codice del Grab Component già presente nel VR Template è stato esteso per aggiungere la presa a due mani.</w:t>
+      </w:r>
+    </w:p>
+    <w:p>
+      <w:pPr>
+        <w:pStyle w:val="Titolo2"/>
+      </w:pPr>
+      <w:r>
+        <w:lastRenderedPageBreak/>
         <w:t>Risposta aptica della presa a due mani</w:t>
       </w:r>
       <w:bookmarkEnd w:id="5"/>
@@ -1726,11 +1752,7 @@
         <w:t xml:space="preserve"> controller per frame. Questo va in contrasto con la risposta aptica inviata dall’implementazione </w:t>
       </w:r>
       <w:r>
-        <w:t xml:space="preserve">default del VR Template, </w:t>
-      </w:r>
-      <w:r>
-        <w:lastRenderedPageBreak/>
-        <w:t>sovrascrivendo il segnale e facendo sì che solo il controller che stava già afferrando la sfera inizi a vibrare continuamente dopo la presa a due mani.</w:t>
+        <w:t>default del VR Template, sovrascrivendo il segnale e facendo sì che solo il controller che stava già afferrando la sfera inizi a vibrare continuamente dopo la presa a due mani.</w:t>
       </w:r>
     </w:p>
     <w:p>
@@ -1777,6 +1799,99 @@
           <w:bCs/>
         </w:rPr>
         <w:t>BP_Hole</w:t>
+      </w:r>
+      <w:proofErr w:type="spellEnd"/>
+      <w:r>
+        <w:t>.</w:t>
+      </w:r>
+      <w:r>
+        <w:t xml:space="preserve"> </w:t>
+      </w:r>
+      <w:r>
+        <w:t xml:space="preserve">I buchi da 2, 3 e 4 sono implementati come classi </w:t>
+      </w:r>
+      <w:proofErr w:type="spellStart"/>
+      <w:r>
+        <w:t>child</w:t>
+      </w:r>
+      <w:proofErr w:type="spellEnd"/>
+      <w:r>
+        <w:t>.</w:t>
+      </w:r>
+      <w:r>
+        <w:t xml:space="preserve"> Una volta iniziata un’interazione, il giocatore può sempre afferrare nuovamente la sfera e spostarla in un altro buco.</w:t>
+      </w:r>
+    </w:p>
+    <w:p>
+      <w:pPr>
+        <w:pStyle w:val="Titolo2"/>
+      </w:pPr>
+      <w:r>
+        <w:t>Buco 1</w:t>
+      </w:r>
+    </w:p>
+    <w:p>
+      <w:r>
+        <w:t xml:space="preserve">Dove si trova la sfera all’avvio. È un’istanza della classe </w:t>
+      </w:r>
+      <w:proofErr w:type="spellStart"/>
+      <w:r>
+        <w:t>parent</w:t>
+      </w:r>
+      <w:proofErr w:type="spellEnd"/>
+      <w:r>
+        <w:t xml:space="preserve">, dunque non implementa nessuna logica specifica oltre al trattenere la sfera se vi si trova sopra e attivare il Niagara </w:t>
+      </w:r>
+      <w:proofErr w:type="spellStart"/>
+      <w:r>
+        <w:t>Effect</w:t>
+      </w:r>
+      <w:proofErr w:type="spellEnd"/>
+      <w:r>
+        <w:t>.</w:t>
+      </w:r>
+    </w:p>
+    <w:p>
+      <w:pPr>
+        <w:pStyle w:val="Titolo2"/>
+      </w:pPr>
+      <w:r>
+        <w:t>Buco 2</w:t>
+      </w:r>
+    </w:p>
+    <w:p>
+      <w:r>
+        <w:t>Riproduce il video nel portale.</w:t>
+      </w:r>
+    </w:p>
+    <w:p>
+      <w:pPr>
+        <w:pStyle w:val="Titolo2"/>
+      </w:pPr>
+      <w:r>
+        <w:t>Buco 3</w:t>
+      </w:r>
+    </w:p>
+    <w:p>
+      <w:r>
+        <w:t>Fa apparire l’erba.</w:t>
+      </w:r>
+    </w:p>
+    <w:p>
+      <w:pPr>
+        <w:pStyle w:val="Titolo2"/>
+      </w:pPr>
+      <w:r>
+        <w:t>Buco 4</w:t>
+      </w:r>
+    </w:p>
+    <w:p>
+      <w:r>
+        <w:t xml:space="preserve">Riproduce la musica a partire dal punto designato, con attenuazione spaziale logaritmica proporzionale alla distanza. L’asset audio è stato impostato in modo da non smettere di riprodurre se il volume si azzera, cioè se il giocatore si trova fuori dall’area di </w:t>
+      </w:r>
+      <w:proofErr w:type="spellStart"/>
+      <w:r>
+        <w:t>falloff</w:t>
       </w:r>
       <w:proofErr w:type="spellEnd"/>
       <w:r>

</xml_diff>

<commit_message>
Game mode. Sfera che si distrugge. Teleport cursor bianco.
</commit_message>
<xml_diff>
--- a/Risorse/Ultra VR docs.docx
+++ b/Risorse/Ultra VR docs.docx
@@ -2,1392 +2,12 @@
 <file path=word/document.xml><?xml version="1.0" encoding="utf-8"?>
 <w:document xmlns:wpc="http://schemas.microsoft.com/office/word/2010/wordprocessingCanvas" xmlns:cx="http://schemas.microsoft.com/office/drawing/2014/chartex" xmlns:cx1="http://schemas.microsoft.com/office/drawing/2015/9/8/chartex" xmlns:cx2="http://schemas.microsoft.com/office/drawing/2015/10/21/chartex" xmlns:cx3="http://schemas.microsoft.com/office/drawing/2016/5/9/chartex" xmlns:cx4="http://schemas.microsoft.com/office/drawing/2016/5/10/chartex" xmlns:cx5="http://schemas.microsoft.com/office/drawing/2016/5/11/chartex" xmlns:cx6="http://schemas.microsoft.com/office/drawing/2016/5/12/chartex" xmlns:cx7="http://schemas.microsoft.com/office/drawing/2016/5/13/chartex" xmlns:cx8="http://schemas.microsoft.com/office/drawing/2016/5/14/chartex" xmlns:mc="http://schemas.openxmlformats.org/markup-compatibility/2006" xmlns:aink="http://schemas.microsoft.com/office/drawing/2016/ink" xmlns:am3d="http://schemas.microsoft.com/office/drawing/2017/model3d" xmlns:o="urn:schemas-microsoft-com:office:office" xmlns:oel="http://schemas.microsoft.com/office/2019/extlst" xmlns:r="http://schemas.openxmlformats.org/officeDocument/2006/relationships" xmlns:m="http://schemas.openxmlformats.org/officeDocument/2006/math" xmlns:v="urn:schemas-microsoft-com:vml" xmlns:wp14="http://schemas.microsoft.com/office/word/2010/wordprocessingDrawing" xmlns:wp="http://schemas.openxmlformats.org/drawingml/2006/wordprocessingDrawing" xmlns:w10="urn:schemas-microsoft-com:office:word" xmlns:w="http://schemas.openxmlformats.org/wordprocessingml/2006/main" xmlns:w14="http://schemas.microsoft.com/office/word/2010/wordml" xmlns:w15="http://schemas.microsoft.com/office/word/2012/wordml" xmlns:w16cex="http://schemas.microsoft.com/office/word/2018/wordml/cex" xmlns:w16cid="http://schemas.microsoft.com/office/word/2016/wordml/cid" xmlns:w16="http://schemas.microsoft.com/office/word/2018/wordml" xmlns:w16du="http://schemas.microsoft.com/office/word/2023/wordml/word16du" xmlns:w16sdtdh="http://schemas.microsoft.com/office/word/2020/wordml/sdtdatahash" xmlns:w16se="http://schemas.microsoft.com/office/word/2015/wordml/symex" xmlns:wpg="http://schemas.microsoft.com/office/word/2010/wordprocessingGroup" xmlns:wpi="http://schemas.microsoft.com/office/word/2010/wordprocessingInk" xmlns:wne="http://schemas.microsoft.com/office/word/2006/wordml" xmlns:wps="http://schemas.microsoft.com/office/word/2010/wordprocessingShape" mc:Ignorable="w14 w15 w16se w16cid w16 w16cex w16sdtdh w16du wp14">
   <w:body>
-    <w:sdt>
-      <w:sdtPr>
-        <w:id w:val="-1346015118"/>
-        <w:docPartObj>
-          <w:docPartGallery w:val="Cover Pages"/>
-          <w:docPartUnique/>
-        </w:docPartObj>
-      </w:sdtPr>
-      <w:sdtContent>
-        <w:p/>
-        <w:p>
-          <w:r>
-            <w:rPr>
-              <w:noProof/>
-            </w:rPr>
-            <mc:AlternateContent>
-              <mc:Choice Requires="wps">
-                <w:drawing>
-                  <wp:anchor distT="0" distB="0" distL="182880" distR="182880" simplePos="0" relativeHeight="251660288" behindDoc="0" locked="0" layoutInCell="1" allowOverlap="1" wp14:anchorId="62037A78" wp14:editId="106A0A54">
-                    <wp:simplePos x="0" y="0"/>
-                    <mc:AlternateContent>
-                      <mc:Choice Requires="wp14">
-                        <wp:positionH relativeFrom="margin">
-                          <wp14:pctPosHOffset>7700</wp14:pctPosHOffset>
-                        </wp:positionH>
-                      </mc:Choice>
-                      <mc:Fallback>
-                        <wp:positionH relativeFrom="page">
-                          <wp:posOffset>1191260</wp:posOffset>
-                        </wp:positionH>
-                      </mc:Fallback>
-                    </mc:AlternateContent>
-                    <mc:AlternateContent>
-                      <mc:Choice Requires="wp14">
-                        <wp:positionV relativeFrom="page">
-                          <wp14:pctPosVOffset>54000</wp14:pctPosVOffset>
-                        </wp:positionV>
-                      </mc:Choice>
-                      <mc:Fallback>
-                        <wp:positionV relativeFrom="page">
-                          <wp:posOffset>5773420</wp:posOffset>
-                        </wp:positionV>
-                      </mc:Fallback>
-                    </mc:AlternateContent>
-                    <wp:extent cx="4686300" cy="6720840"/>
-                    <wp:effectExtent l="0" t="0" r="10160" b="3810"/>
-                    <wp:wrapSquare wrapText="bothSides"/>
-                    <wp:docPr id="131" name="Casella di testo 131"/>
-                    <wp:cNvGraphicFramePr/>
-                    <a:graphic xmlns:a="http://schemas.openxmlformats.org/drawingml/2006/main">
-                      <a:graphicData uri="http://schemas.microsoft.com/office/word/2010/wordprocessingShape">
-                        <wps:wsp>
-                          <wps:cNvSpPr txBox="1"/>
-                          <wps:spPr>
-                            <a:xfrm>
-                              <a:off x="0" y="0"/>
-                              <a:ext cx="4686300" cy="6720840"/>
-                            </a:xfrm>
-                            <a:prstGeom prst="rect">
-                              <a:avLst/>
-                            </a:prstGeom>
-                            <a:noFill/>
-                            <a:ln w="6350">
-                              <a:noFill/>
-                            </a:ln>
-                            <a:effectLst/>
-                          </wps:spPr>
-                          <wps:style>
-                            <a:lnRef idx="0">
-                              <a:schemeClr val="accent1"/>
-                            </a:lnRef>
-                            <a:fillRef idx="0">
-                              <a:schemeClr val="accent1"/>
-                            </a:fillRef>
-                            <a:effectRef idx="0">
-                              <a:schemeClr val="accent1"/>
-                            </a:effectRef>
-                            <a:fontRef idx="minor">
-                              <a:schemeClr val="dk1"/>
-                            </a:fontRef>
-                          </wps:style>
-                          <wps:txbx>
-                            <w:txbxContent>
-                              <w:p>
-                                <w:pPr>
-                                  <w:pStyle w:val="Nessunaspaziatura"/>
-                                  <w:spacing w:before="40" w:after="560" w:line="216" w:lineRule="auto"/>
-                                  <w:rPr>
-                                    <w:smallCaps/>
-                                    <w:color w:val="5B9BD5" w:themeColor="accent1"/>
-                                    <w:sz w:val="72"/>
-                                    <w:szCs w:val="72"/>
-                                  </w:rPr>
-                                </w:pPr>
-                                <w:sdt>
-                                  <w:sdtPr>
-                                    <w:rPr>
-                                      <w:smallCaps/>
-                                      <w:color w:val="5B9BD5" w:themeColor="accent1"/>
-                                      <w:sz w:val="72"/>
-                                      <w:szCs w:val="72"/>
-                                    </w:rPr>
-                                    <w:alias w:val="Titolo"/>
-                                    <w:tag w:val=""/>
-                                    <w:id w:val="151731938"/>
-                                    <w:dataBinding w:prefixMappings="xmlns:ns0='http://purl.org/dc/elements/1.1/' xmlns:ns1='http://schemas.openxmlformats.org/package/2006/metadata/core-properties' " w:xpath="/ns1:coreProperties[1]/ns0:title[1]" w:storeItemID="{6C3C8BC8-F283-45AE-878A-BAB7291924A1}"/>
-                                    <w:text/>
-                                  </w:sdtPr>
-                                  <w:sdtContent>
-                                    <w:r>
-                                      <w:rPr>
-                                        <w:smallCaps/>
-                                        <w:color w:val="5B9BD5" w:themeColor="accent1"/>
-                                        <w:sz w:val="72"/>
-                                        <w:szCs w:val="72"/>
-                                      </w:rPr>
-                                      <w:t xml:space="preserve">Creare un’esperienza VR con </w:t>
-                                    </w:r>
-                                    <w:proofErr w:type="spellStart"/>
-                                    <w:r>
-                                      <w:rPr>
-                                        <w:smallCaps/>
-                                        <w:color w:val="5B9BD5" w:themeColor="accent1"/>
-                                        <w:sz w:val="72"/>
-                                        <w:szCs w:val="72"/>
-                                      </w:rPr>
-                                      <w:t>Unreal</w:t>
-                                    </w:r>
-                                    <w:proofErr w:type="spellEnd"/>
-                                    <w:r>
-                                      <w:rPr>
-                                        <w:smallCaps/>
-                                        <w:color w:val="5B9BD5" w:themeColor="accent1"/>
-                                        <w:sz w:val="72"/>
-                                        <w:szCs w:val="72"/>
-                                      </w:rPr>
-                                      <w:t xml:space="preserve"> Engine</w:t>
-                                    </w:r>
-                                  </w:sdtContent>
-                                </w:sdt>
-                              </w:p>
-                              <w:sdt>
-                                <w:sdtPr>
-                                  <w:rPr>
-                                    <w:caps/>
-                                    <w:color w:val="1F3864" w:themeColor="accent5" w:themeShade="80"/>
-                                    <w:sz w:val="28"/>
-                                    <w:szCs w:val="28"/>
-                                  </w:rPr>
-                                  <w:alias w:val="Sottotitolo"/>
-                                  <w:tag w:val=""/>
-                                  <w:id w:val="-2090151685"/>
-                                  <w:dataBinding w:prefixMappings="xmlns:ns0='http://purl.org/dc/elements/1.1/' xmlns:ns1='http://schemas.openxmlformats.org/package/2006/metadata/core-properties' " w:xpath="/ns1:coreProperties[1]/ns0:subject[1]" w:storeItemID="{6C3C8BC8-F283-45AE-878A-BAB7291924A1}"/>
-                                  <w:text/>
-                                </w:sdtPr>
-                                <w:sdtContent>
-                                  <w:p>
-                                    <w:pPr>
-                                      <w:pStyle w:val="Nessunaspaziatura"/>
-                                      <w:spacing w:before="40" w:after="40"/>
-                                      <w:rPr>
-                                        <w:caps/>
-                                        <w:color w:val="1F3864" w:themeColor="accent5" w:themeShade="80"/>
-                                        <w:sz w:val="28"/>
-                                        <w:szCs w:val="28"/>
-                                      </w:rPr>
-                                    </w:pPr>
-                                    <w:r>
-                                      <w:rPr>
-                                        <w:caps/>
-                                        <w:color w:val="1F3864" w:themeColor="accent5" w:themeShade="80"/>
-                                        <w:sz w:val="28"/>
-                                        <w:szCs w:val="28"/>
-                                      </w:rPr>
-                                      <w:t>Ultra</w:t>
-                                    </w:r>
-                                  </w:p>
-                                </w:sdtContent>
-                              </w:sdt>
-                              <w:sdt>
-                                <w:sdtPr>
-                                  <w:rPr>
-                                    <w:caps/>
-                                    <w:color w:val="4472C4" w:themeColor="accent5"/>
-                                    <w:sz w:val="24"/>
-                                    <w:szCs w:val="24"/>
-                                  </w:rPr>
-                                  <w:alias w:val="Autore"/>
-                                  <w:tag w:val=""/>
-                                  <w:id w:val="-1536112409"/>
-                                  <w:dataBinding w:prefixMappings="xmlns:ns0='http://purl.org/dc/elements/1.1/' xmlns:ns1='http://schemas.openxmlformats.org/package/2006/metadata/core-properties' " w:xpath="/ns1:coreProperties[1]/ns0:creator[1]" w:storeItemID="{6C3C8BC8-F283-45AE-878A-BAB7291924A1}"/>
-                                  <w:text/>
-                                </w:sdtPr>
-                                <w:sdtContent>
-                                  <w:p>
-                                    <w:pPr>
-                                      <w:pStyle w:val="Nessunaspaziatura"/>
-                                      <w:spacing w:before="80" w:after="40"/>
-                                      <w:rPr>
-                                        <w:caps/>
-                                        <w:color w:val="4472C4" w:themeColor="accent5"/>
-                                        <w:sz w:val="24"/>
-                                        <w:szCs w:val="24"/>
-                                      </w:rPr>
-                                    </w:pPr>
-                                    <w:r>
-                                      <w:rPr>
-                                        <w:caps/>
-                                        <w:color w:val="4472C4" w:themeColor="accent5"/>
-                                        <w:sz w:val="24"/>
-                                        <w:szCs w:val="24"/>
-                                      </w:rPr>
-                                      <w:t>Carlo Galatolo</w:t>
-                                    </w:r>
-                                  </w:p>
-                                </w:sdtContent>
-                              </w:sdt>
-                            </w:txbxContent>
-                          </wps:txbx>
-                          <wps:bodyPr rot="0" spcFirstLastPara="0" vertOverflow="overflow" horzOverflow="overflow" vert="horz" wrap="square" lIns="0" tIns="0" rIns="0" bIns="0" numCol="1" spcCol="0" rtlCol="0" fromWordArt="0" anchor="t" anchorCtr="0" forceAA="0" compatLnSpc="1">
-                            <a:prstTxWarp prst="textNoShape">
-                              <a:avLst/>
-                            </a:prstTxWarp>
-                            <a:spAutoFit/>
-                          </wps:bodyPr>
-                        </wps:wsp>
-                      </a:graphicData>
-                    </a:graphic>
-                    <wp14:sizeRelH relativeFrom="margin">
-                      <wp14:pctWidth>79000</wp14:pctWidth>
-                    </wp14:sizeRelH>
-                    <wp14:sizeRelV relativeFrom="page">
-                      <wp14:pctHeight>35000</wp14:pctHeight>
-                    </wp14:sizeRelV>
-                  </wp:anchor>
-                </w:drawing>
-              </mc:Choice>
-              <mc:Fallback>
-                <w:pict>
-                  <v:shapetype w14:anchorId="62037A78" id="_x0000_t202" coordsize="21600,21600" o:spt="202" path="m,l,21600r21600,l21600,xe">
-                    <v:stroke joinstyle="miter"/>
-                    <v:path gradientshapeok="t" o:connecttype="rect"/>
-                  </v:shapetype>
-                  <v:shape id="Casella di testo 131" o:spid="_x0000_s1026" type="#_x0000_t202" style="position:absolute;left:0;text-align:left;margin-left:0;margin-top:0;width:369pt;height:529.2pt;z-index:251660288;visibility:visible;mso-wrap-style:square;mso-width-percent:790;mso-height-percent:350;mso-left-percent:77;mso-top-percent:540;mso-wrap-distance-left:14.4pt;mso-wrap-distance-top:0;mso-wrap-distance-right:14.4pt;mso-wrap-distance-bottom:0;mso-position-horizontal-relative:margin;mso-position-vertical-relative:page;mso-width-percent:790;mso-height-percent:350;mso-left-percent:77;mso-top-percent:540;mso-width-relative:margin;mso-height-relative:page;v-text-anchor:top" o:gfxdata="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" filled="f" stroked="f" strokeweight=".5pt">
-                    <v:textbox style="mso-fit-shape-to-text:t" inset="0,0,0,0">
-                      <w:txbxContent>
-                        <w:p>
-                          <w:pPr>
-                            <w:pStyle w:val="Nessunaspaziatura"/>
-                            <w:spacing w:before="40" w:after="560" w:line="216" w:lineRule="auto"/>
-                            <w:rPr>
-                              <w:smallCaps/>
-                              <w:color w:val="5B9BD5" w:themeColor="accent1"/>
-                              <w:sz w:val="72"/>
-                              <w:szCs w:val="72"/>
-                            </w:rPr>
-                          </w:pPr>
-                          <w:sdt>
-                            <w:sdtPr>
-                              <w:rPr>
-                                <w:smallCaps/>
-                                <w:color w:val="5B9BD5" w:themeColor="accent1"/>
-                                <w:sz w:val="72"/>
-                                <w:szCs w:val="72"/>
-                              </w:rPr>
-                              <w:alias w:val="Titolo"/>
-                              <w:tag w:val=""/>
-                              <w:id w:val="151731938"/>
-                              <w:dataBinding w:prefixMappings="xmlns:ns0='http://purl.org/dc/elements/1.1/' xmlns:ns1='http://schemas.openxmlformats.org/package/2006/metadata/core-properties' " w:xpath="/ns1:coreProperties[1]/ns0:title[1]" w:storeItemID="{6C3C8BC8-F283-45AE-878A-BAB7291924A1}"/>
-                              <w:text/>
-                            </w:sdtPr>
-                            <w:sdtContent>
-                              <w:r>
-                                <w:rPr>
-                                  <w:smallCaps/>
-                                  <w:color w:val="5B9BD5" w:themeColor="accent1"/>
-                                  <w:sz w:val="72"/>
-                                  <w:szCs w:val="72"/>
-                                </w:rPr>
-                                <w:t xml:space="preserve">Creare un’esperienza VR con </w:t>
-                              </w:r>
-                              <w:proofErr w:type="spellStart"/>
-                              <w:r>
-                                <w:rPr>
-                                  <w:smallCaps/>
-                                  <w:color w:val="5B9BD5" w:themeColor="accent1"/>
-                                  <w:sz w:val="72"/>
-                                  <w:szCs w:val="72"/>
-                                </w:rPr>
-                                <w:t>Unreal</w:t>
-                              </w:r>
-                              <w:proofErr w:type="spellEnd"/>
-                              <w:r>
-                                <w:rPr>
-                                  <w:smallCaps/>
-                                  <w:color w:val="5B9BD5" w:themeColor="accent1"/>
-                                  <w:sz w:val="72"/>
-                                  <w:szCs w:val="72"/>
-                                </w:rPr>
-                                <w:t xml:space="preserve"> Engine</w:t>
-                              </w:r>
-                            </w:sdtContent>
-                          </w:sdt>
-                        </w:p>
-                        <w:sdt>
-                          <w:sdtPr>
-                            <w:rPr>
-                              <w:caps/>
-                              <w:color w:val="1F3864" w:themeColor="accent5" w:themeShade="80"/>
-                              <w:sz w:val="28"/>
-                              <w:szCs w:val="28"/>
-                            </w:rPr>
-                            <w:alias w:val="Sottotitolo"/>
-                            <w:tag w:val=""/>
-                            <w:id w:val="-2090151685"/>
-                            <w:dataBinding w:prefixMappings="xmlns:ns0='http://purl.org/dc/elements/1.1/' xmlns:ns1='http://schemas.openxmlformats.org/package/2006/metadata/core-properties' " w:xpath="/ns1:coreProperties[1]/ns0:subject[1]" w:storeItemID="{6C3C8BC8-F283-45AE-878A-BAB7291924A1}"/>
-                            <w:text/>
-                          </w:sdtPr>
-                          <w:sdtContent>
-                            <w:p>
-                              <w:pPr>
-                                <w:pStyle w:val="Nessunaspaziatura"/>
-                                <w:spacing w:before="40" w:after="40"/>
-                                <w:rPr>
-                                  <w:caps/>
-                                  <w:color w:val="1F3864" w:themeColor="accent5" w:themeShade="80"/>
-                                  <w:sz w:val="28"/>
-                                  <w:szCs w:val="28"/>
-                                </w:rPr>
-                              </w:pPr>
-                              <w:r>
-                                <w:rPr>
-                                  <w:caps/>
-                                  <w:color w:val="1F3864" w:themeColor="accent5" w:themeShade="80"/>
-                                  <w:sz w:val="28"/>
-                                  <w:szCs w:val="28"/>
-                                </w:rPr>
-                                <w:t>Ultra</w:t>
-                              </w:r>
-                            </w:p>
-                          </w:sdtContent>
-                        </w:sdt>
-                        <w:sdt>
-                          <w:sdtPr>
-                            <w:rPr>
-                              <w:caps/>
-                              <w:color w:val="4472C4" w:themeColor="accent5"/>
-                              <w:sz w:val="24"/>
-                              <w:szCs w:val="24"/>
-                            </w:rPr>
-                            <w:alias w:val="Autore"/>
-                            <w:tag w:val=""/>
-                            <w:id w:val="-1536112409"/>
-                            <w:dataBinding w:prefixMappings="xmlns:ns0='http://purl.org/dc/elements/1.1/' xmlns:ns1='http://schemas.openxmlformats.org/package/2006/metadata/core-properties' " w:xpath="/ns1:coreProperties[1]/ns0:creator[1]" w:storeItemID="{6C3C8BC8-F283-45AE-878A-BAB7291924A1}"/>
-                            <w:text/>
-                          </w:sdtPr>
-                          <w:sdtContent>
-                            <w:p>
-                              <w:pPr>
-                                <w:pStyle w:val="Nessunaspaziatura"/>
-                                <w:spacing w:before="80" w:after="40"/>
-                                <w:rPr>
-                                  <w:caps/>
-                                  <w:color w:val="4472C4" w:themeColor="accent5"/>
-                                  <w:sz w:val="24"/>
-                                  <w:szCs w:val="24"/>
-                                </w:rPr>
-                              </w:pPr>
-                              <w:r>
-                                <w:rPr>
-                                  <w:caps/>
-                                  <w:color w:val="4472C4" w:themeColor="accent5"/>
-                                  <w:sz w:val="24"/>
-                                  <w:szCs w:val="24"/>
-                                </w:rPr>
-                                <w:t>Carlo Galatolo</w:t>
-                              </w:r>
-                            </w:p>
-                          </w:sdtContent>
-                        </w:sdt>
-                      </w:txbxContent>
-                    </v:textbox>
-                    <w10:wrap type="square" anchorx="margin" anchory="page"/>
-                  </v:shape>
-                </w:pict>
-              </mc:Fallback>
-            </mc:AlternateContent>
-          </w:r>
-          <w:r>
-            <w:rPr>
-              <w:noProof/>
-            </w:rPr>
-            <mc:AlternateContent>
-              <mc:Choice Requires="wps">
-                <w:drawing>
-                  <wp:anchor distT="0" distB="0" distL="114300" distR="114300" simplePos="0" relativeHeight="251659264" behindDoc="0" locked="0" layoutInCell="1" allowOverlap="1" wp14:anchorId="186794B6" wp14:editId="58C0B846">
-                    <wp:simplePos x="0" y="0"/>
-                    <wp:positionH relativeFrom="margin">
-                      <wp:align>right</wp:align>
-                    </wp:positionH>
-                    <mc:AlternateContent>
-                      <mc:Choice Requires="wp14">
-                        <wp:positionV relativeFrom="page">
-                          <wp14:pctPosVOffset>2300</wp14:pctPosVOffset>
-                        </wp:positionV>
-                      </mc:Choice>
-                      <mc:Fallback>
-                        <wp:positionV relativeFrom="page">
-                          <wp:posOffset>245745</wp:posOffset>
-                        </wp:positionV>
-                      </mc:Fallback>
-                    </mc:AlternateContent>
-                    <wp:extent cx="594360" cy="987552"/>
-                    <wp:effectExtent l="0" t="0" r="0" b="5080"/>
-                    <wp:wrapNone/>
-                    <wp:docPr id="132" name="Rettangolo 132"/>
-                    <wp:cNvGraphicFramePr>
-                      <a:graphicFrameLocks xmlns:a="http://schemas.openxmlformats.org/drawingml/2006/main" noChangeAspect="1"/>
-                    </wp:cNvGraphicFramePr>
-                    <a:graphic xmlns:a="http://schemas.openxmlformats.org/drawingml/2006/main">
-                      <a:graphicData uri="http://schemas.microsoft.com/office/word/2010/wordprocessingShape">
-                        <wps:wsp>
-                          <wps:cNvSpPr>
-                            <a:spLocks noChangeAspect="1"/>
-                          </wps:cNvSpPr>
-                          <wps:spPr>
-                            <a:xfrm>
-                              <a:off x="0" y="0"/>
-                              <a:ext cx="594360" cy="987552"/>
-                            </a:xfrm>
-                            <a:prstGeom prst="rect">
-                              <a:avLst/>
-                            </a:prstGeom>
-                            <a:ln>
-                              <a:noFill/>
-                            </a:ln>
-                          </wps:spPr>
-                          <wps:style>
-                            <a:lnRef idx="2">
-                              <a:schemeClr val="accent1">
-                                <a:shade val="50000"/>
-                              </a:schemeClr>
-                            </a:lnRef>
-                            <a:fillRef idx="1">
-                              <a:schemeClr val="accent1"/>
-                            </a:fillRef>
-                            <a:effectRef idx="0">
-                              <a:schemeClr val="accent1"/>
-                            </a:effectRef>
-                            <a:fontRef idx="minor">
-                              <a:schemeClr val="lt1"/>
-                            </a:fontRef>
-                          </wps:style>
-                          <wps:txbx>
-                            <w:txbxContent>
-                              <w:sdt>
-                                <w:sdtPr>
-                                  <w:rPr>
-                                    <w:color w:val="FFFFFF" w:themeColor="background1"/>
-                                    <w:sz w:val="24"/>
-                                    <w:szCs w:val="24"/>
-                                  </w:rPr>
-                                  <w:alias w:val="Anno"/>
-                                  <w:tag w:val=""/>
-                                  <w:id w:val="-785116381"/>
-                                  <w:dataBinding w:prefixMappings="xmlns:ns0='http://schemas.microsoft.com/office/2006/coverPageProps' " w:xpath="/ns0:CoverPageProperties[1]/ns0:PublishDate[1]" w:storeItemID="{55AF091B-3C7A-41E3-B477-F2FDAA23CFDA}"/>
-                                  <w:date w:fullDate="2024-01-01T00:00:00Z">
-                                    <w:dateFormat w:val="yyyy"/>
-                                    <w:lid w:val="it-IT"/>
-                                    <w:storeMappedDataAs w:val="dateTime"/>
-                                    <w:calendar w:val="gregorian"/>
-                                  </w:date>
-                                </w:sdtPr>
-                                <w:sdtContent>
-                                  <w:p>
-                                    <w:pPr>
-                                      <w:pStyle w:val="Nessunaspaziatura"/>
-                                      <w:jc w:val="right"/>
-                                      <w:rPr>
-                                        <w:color w:val="FFFFFF" w:themeColor="background1"/>
-                                        <w:sz w:val="24"/>
-                                        <w:szCs w:val="24"/>
-                                      </w:rPr>
-                                    </w:pPr>
-                                    <w:r>
-                                      <w:rPr>
-                                        <w:color w:val="FFFFFF" w:themeColor="background1"/>
-                                        <w:sz w:val="24"/>
-                                        <w:szCs w:val="24"/>
-                                      </w:rPr>
-                                      <w:t>2024</w:t>
-                                    </w:r>
-                                  </w:p>
-                                </w:sdtContent>
-                              </w:sdt>
-                            </w:txbxContent>
-                          </wps:txbx>
-                          <wps:bodyPr rot="0" spcFirstLastPara="0" vertOverflow="overflow" horzOverflow="overflow" vert="horz" wrap="square" lIns="45720" tIns="45720" rIns="45720" bIns="45720" numCol="1" spcCol="0" rtlCol="0" fromWordArt="0" anchor="b" anchorCtr="0" forceAA="0" compatLnSpc="1">
-                            <a:prstTxWarp prst="textNoShape">
-                              <a:avLst/>
-                            </a:prstTxWarp>
-                            <a:noAutofit/>
-                          </wps:bodyPr>
-                        </wps:wsp>
-                      </a:graphicData>
-                    </a:graphic>
-                    <wp14:sizeRelH relativeFrom="page">
-                      <wp14:pctWidth>7600</wp14:pctWidth>
-                    </wp14:sizeRelH>
-                    <wp14:sizeRelV relativeFrom="page">
-                      <wp14:pctHeight>9800</wp14:pctHeight>
-                    </wp14:sizeRelV>
-                  </wp:anchor>
-                </w:drawing>
-              </mc:Choice>
-              <mc:Fallback>
-                <w:pict>
-                  <v:rect w14:anchorId="186794B6" id="Rettangolo 132" o:spid="_x0000_s1027" style="position:absolute;left:0;text-align:left;margin-left:-4.4pt;margin-top:0;width:46.8pt;height:77.75pt;z-index:251659264;visibility:visible;mso-wrap-style:square;mso-width-percent:76;mso-height-percent:98;mso-top-percent:23;mso-wrap-distance-left:9pt;mso-wrap-distance-top:0;mso-wrap-distance-right:9pt;mso-wrap-distance-bottom:0;mso-position-horizontal:right;mso-position-horizontal-relative:margin;mso-position-vertical-relative:page;mso-width-percent:76;mso-height-percent:98;mso-top-percent:23;mso-width-relative:page;mso-height-relative:page;v-text-anchor:bottom" o:gfxdata="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" fillcolor="#5b9bd5 [3204]" stroked="f" strokeweight="1.5pt">
-                    <o:lock v:ext="edit" aspectratio="t"/>
-                    <v:textbox inset="3.6pt,,3.6pt">
-                      <w:txbxContent>
-                        <w:sdt>
-                          <w:sdtPr>
-                            <w:rPr>
-                              <w:color w:val="FFFFFF" w:themeColor="background1"/>
-                              <w:sz w:val="24"/>
-                              <w:szCs w:val="24"/>
-                            </w:rPr>
-                            <w:alias w:val="Anno"/>
-                            <w:tag w:val=""/>
-                            <w:id w:val="-785116381"/>
-                            <w:dataBinding w:prefixMappings="xmlns:ns0='http://schemas.microsoft.com/office/2006/coverPageProps' " w:xpath="/ns0:CoverPageProperties[1]/ns0:PublishDate[1]" w:storeItemID="{55AF091B-3C7A-41E3-B477-F2FDAA23CFDA}"/>
-                            <w:date w:fullDate="2024-01-01T00:00:00Z">
-                              <w:dateFormat w:val="yyyy"/>
-                              <w:lid w:val="it-IT"/>
-                              <w:storeMappedDataAs w:val="dateTime"/>
-                              <w:calendar w:val="gregorian"/>
-                            </w:date>
-                          </w:sdtPr>
-                          <w:sdtContent>
-                            <w:p>
-                              <w:pPr>
-                                <w:pStyle w:val="Nessunaspaziatura"/>
-                                <w:jc w:val="right"/>
-                                <w:rPr>
-                                  <w:color w:val="FFFFFF" w:themeColor="background1"/>
-                                  <w:sz w:val="24"/>
-                                  <w:szCs w:val="24"/>
-                                </w:rPr>
-                              </w:pPr>
-                              <w:r>
-                                <w:rPr>
-                                  <w:color w:val="FFFFFF" w:themeColor="background1"/>
-                                  <w:sz w:val="24"/>
-                                  <w:szCs w:val="24"/>
-                                </w:rPr>
-                                <w:t>2024</w:t>
-                              </w:r>
-                            </w:p>
-                          </w:sdtContent>
-                        </w:sdt>
-                      </w:txbxContent>
-                    </v:textbox>
-                    <w10:wrap anchorx="margin" anchory="page"/>
-                  </v:rect>
-                </w:pict>
-              </mc:Fallback>
-            </mc:AlternateContent>
-          </w:r>
-          <w:r>
-            <w:br w:type="page"/>
-          </w:r>
-        </w:p>
-      </w:sdtContent>
-    </w:sdt>
-    <w:sdt>
-      <w:sdtPr>
-        <w:rPr>
-          <w:rFonts w:asciiTheme="minorHAnsi" w:eastAsiaTheme="minorHAnsi" w:hAnsiTheme="minorHAnsi" w:cstheme="minorBidi"/>
-          <w:color w:val="auto"/>
-          <w:sz w:val="22"/>
-          <w:szCs w:val="22"/>
-          <w:lang w:eastAsia="en-US"/>
-        </w:rPr>
-        <w:id w:val="437723991"/>
-        <w:docPartObj>
-          <w:docPartGallery w:val="Table of Contents"/>
-          <w:docPartUnique/>
-        </w:docPartObj>
-      </w:sdtPr>
-      <w:sdtContent>
-        <w:p>
-          <w:pPr>
-            <w:pStyle w:val="Titolosommario"/>
-          </w:pPr>
-          <w:r>
-            <w:t>Sommario</w:t>
-          </w:r>
-        </w:p>
-        <w:p>
-          <w:pPr>
-            <w:pStyle w:val="Sommario1"/>
-            <w:tabs>
-              <w:tab w:val="left" w:pos="480"/>
-              <w:tab w:val="right" w:leader="dot" w:pos="9628"/>
-            </w:tabs>
-            <w:rPr>
-              <w:rFonts w:eastAsiaTheme="minorEastAsia"/>
-              <w:noProof/>
-              <w:kern w:val="2"/>
-              <w:sz w:val="24"/>
-              <w:szCs w:val="24"/>
-              <w:lang w:eastAsia="it-IT"/>
-              <w14:ligatures w14:val="standardContextual"/>
-            </w:rPr>
-          </w:pPr>
-          <w:r>
-            <w:fldChar w:fldCharType="begin"/>
-          </w:r>
-          <w:r>
-            <w:instrText xml:space="preserve"> TOC \o "1-3" \h \z \u </w:instrText>
-          </w:r>
-          <w:r>
-            <w:fldChar w:fldCharType="separate"/>
-          </w:r>
-          <w:hyperlink w:anchor="_Toc167449610" w:history="1">
-            <w:r>
-              <w:rPr>
-                <w:rStyle w:val="Collegamentoipertestuale"/>
-                <w:noProof/>
-              </w:rPr>
-              <w:t>1.</w:t>
-            </w:r>
-            <w:r>
-              <w:rPr>
-                <w:rFonts w:eastAsiaTheme="minorEastAsia"/>
-                <w:noProof/>
-                <w:kern w:val="2"/>
-                <w:sz w:val="24"/>
-                <w:szCs w:val="24"/>
-                <w:lang w:eastAsia="it-IT"/>
-                <w14:ligatures w14:val="standardContextual"/>
-              </w:rPr>
-              <w:tab/>
-            </w:r>
-            <w:r>
-              <w:rPr>
-                <w:rStyle w:val="Collegamentoipertestuale"/>
-                <w:noProof/>
-              </w:rPr>
-              <w:t>Organizzazione della cartella Content</w:t>
-            </w:r>
-            <w:r>
-              <w:rPr>
-                <w:noProof/>
-                <w:webHidden/>
-              </w:rPr>
-              <w:tab/>
-            </w:r>
-            <w:r>
-              <w:rPr>
-                <w:noProof/>
-                <w:webHidden/>
-              </w:rPr>
-              <w:fldChar w:fldCharType="begin"/>
-            </w:r>
-            <w:r>
-              <w:rPr>
-                <w:noProof/>
-                <w:webHidden/>
-              </w:rPr>
-              <w:instrText xml:space="preserve"> PAGEREF _Toc167449610 \h </w:instrText>
-            </w:r>
-            <w:r>
-              <w:rPr>
-                <w:noProof/>
-                <w:webHidden/>
-              </w:rPr>
-            </w:r>
-            <w:r>
-              <w:rPr>
-                <w:noProof/>
-                <w:webHidden/>
-              </w:rPr>
-              <w:fldChar w:fldCharType="separate"/>
-            </w:r>
-            <w:r>
-              <w:rPr>
-                <w:noProof/>
-                <w:webHidden/>
-              </w:rPr>
-              <w:t>2</w:t>
-            </w:r>
-            <w:r>
-              <w:rPr>
-                <w:noProof/>
-                <w:webHidden/>
-              </w:rPr>
-              <w:fldChar w:fldCharType="end"/>
-            </w:r>
-          </w:hyperlink>
-        </w:p>
-        <w:p>
-          <w:pPr>
-            <w:pStyle w:val="Sommario1"/>
-            <w:tabs>
-              <w:tab w:val="left" w:pos="480"/>
-              <w:tab w:val="right" w:leader="dot" w:pos="9628"/>
-            </w:tabs>
-            <w:rPr>
-              <w:rFonts w:eastAsiaTheme="minorEastAsia"/>
-              <w:noProof/>
-              <w:kern w:val="2"/>
-              <w:sz w:val="24"/>
-              <w:szCs w:val="24"/>
-              <w:lang w:eastAsia="it-IT"/>
-              <w14:ligatures w14:val="standardContextual"/>
-            </w:rPr>
-          </w:pPr>
-          <w:hyperlink w:anchor="_Toc167449611" w:history="1">
-            <w:r>
-              <w:rPr>
-                <w:rStyle w:val="Collegamentoipertestuale"/>
-                <w:noProof/>
-              </w:rPr>
-              <w:t>2.</w:t>
-            </w:r>
-            <w:r>
-              <w:rPr>
-                <w:rFonts w:eastAsiaTheme="minorEastAsia"/>
-                <w:noProof/>
-                <w:kern w:val="2"/>
-                <w:sz w:val="24"/>
-                <w:szCs w:val="24"/>
-                <w:lang w:eastAsia="it-IT"/>
-                <w14:ligatures w14:val="standardContextual"/>
-              </w:rPr>
-              <w:tab/>
-            </w:r>
-            <w:r>
-              <w:rPr>
-                <w:rStyle w:val="Collegamentoipertestuale"/>
-                <w:noProof/>
-              </w:rPr>
-              <w:t>Sfera Interattiva</w:t>
-            </w:r>
-            <w:r>
-              <w:rPr>
-                <w:noProof/>
-                <w:webHidden/>
-              </w:rPr>
-              <w:tab/>
-            </w:r>
-            <w:r>
-              <w:rPr>
-                <w:noProof/>
-                <w:webHidden/>
-              </w:rPr>
-              <w:fldChar w:fldCharType="begin"/>
-            </w:r>
-            <w:r>
-              <w:rPr>
-                <w:noProof/>
-                <w:webHidden/>
-              </w:rPr>
-              <w:instrText xml:space="preserve"> PAGEREF _Toc167449611 \h </w:instrText>
-            </w:r>
-            <w:r>
-              <w:rPr>
-                <w:noProof/>
-                <w:webHidden/>
-              </w:rPr>
-            </w:r>
-            <w:r>
-              <w:rPr>
-                <w:noProof/>
-                <w:webHidden/>
-              </w:rPr>
-              <w:fldChar w:fldCharType="separate"/>
-            </w:r>
-            <w:r>
-              <w:rPr>
-                <w:noProof/>
-                <w:webHidden/>
-              </w:rPr>
-              <w:t>2</w:t>
-            </w:r>
-            <w:r>
-              <w:rPr>
-                <w:noProof/>
-                <w:webHidden/>
-              </w:rPr>
-              <w:fldChar w:fldCharType="end"/>
-            </w:r>
-          </w:hyperlink>
-        </w:p>
-        <w:p>
-          <w:pPr>
-            <w:pStyle w:val="Sommario2"/>
-            <w:tabs>
-              <w:tab w:val="left" w:pos="960"/>
-              <w:tab w:val="right" w:leader="dot" w:pos="9628"/>
-            </w:tabs>
-            <w:rPr>
-              <w:rFonts w:eastAsiaTheme="minorEastAsia"/>
-              <w:noProof/>
-              <w:kern w:val="2"/>
-              <w:sz w:val="24"/>
-              <w:szCs w:val="24"/>
-              <w:lang w:eastAsia="it-IT"/>
-              <w14:ligatures w14:val="standardContextual"/>
-            </w:rPr>
-          </w:pPr>
-          <w:hyperlink w:anchor="_Toc167449612" w:history="1">
-            <w:r>
-              <w:rPr>
-                <w:rStyle w:val="Collegamentoipertestuale"/>
-                <w:noProof/>
-              </w:rPr>
-              <w:t>2.1.</w:t>
-            </w:r>
-            <w:r>
-              <w:rPr>
-                <w:rFonts w:eastAsiaTheme="minorEastAsia"/>
-                <w:noProof/>
-                <w:kern w:val="2"/>
-                <w:sz w:val="24"/>
-                <w:szCs w:val="24"/>
-                <w:lang w:eastAsia="it-IT"/>
-                <w14:ligatures w14:val="standardContextual"/>
-              </w:rPr>
-              <w:tab/>
-            </w:r>
-            <w:r>
-              <w:rPr>
-                <w:rStyle w:val="Collegamentoipertestuale"/>
-                <w:noProof/>
-              </w:rPr>
-              <w:t>Galleggiamento</w:t>
-            </w:r>
-            <w:r>
-              <w:rPr>
-                <w:noProof/>
-                <w:webHidden/>
-              </w:rPr>
-              <w:tab/>
-            </w:r>
-            <w:r>
-              <w:rPr>
-                <w:noProof/>
-                <w:webHidden/>
-              </w:rPr>
-              <w:fldChar w:fldCharType="begin"/>
-            </w:r>
-            <w:r>
-              <w:rPr>
-                <w:noProof/>
-                <w:webHidden/>
-              </w:rPr>
-              <w:instrText xml:space="preserve"> PAGEREF _Toc167449612 \h </w:instrText>
-            </w:r>
-            <w:r>
-              <w:rPr>
-                <w:noProof/>
-                <w:webHidden/>
-              </w:rPr>
-            </w:r>
-            <w:r>
-              <w:rPr>
-                <w:noProof/>
-                <w:webHidden/>
-              </w:rPr>
-              <w:fldChar w:fldCharType="separate"/>
-            </w:r>
-            <w:r>
-              <w:rPr>
-                <w:noProof/>
-                <w:webHidden/>
-              </w:rPr>
-              <w:t>2</w:t>
-            </w:r>
-            <w:r>
-              <w:rPr>
-                <w:noProof/>
-                <w:webHidden/>
-              </w:rPr>
-              <w:fldChar w:fldCharType="end"/>
-            </w:r>
-          </w:hyperlink>
-        </w:p>
-        <w:p>
-          <w:pPr>
-            <w:pStyle w:val="Sommario2"/>
-            <w:tabs>
-              <w:tab w:val="left" w:pos="960"/>
-              <w:tab w:val="right" w:leader="dot" w:pos="9628"/>
-            </w:tabs>
-            <w:rPr>
-              <w:rFonts w:eastAsiaTheme="minorEastAsia"/>
-              <w:noProof/>
-              <w:kern w:val="2"/>
-              <w:sz w:val="24"/>
-              <w:szCs w:val="24"/>
-              <w:lang w:eastAsia="it-IT"/>
-              <w14:ligatures w14:val="standardContextual"/>
-            </w:rPr>
-          </w:pPr>
-          <w:hyperlink w:anchor="_Toc167449613" w:history="1">
-            <w:r>
-              <w:rPr>
-                <w:rStyle w:val="Collegamentoipertestuale"/>
-                <w:noProof/>
-              </w:rPr>
-              <w:t>2.2.</w:t>
-            </w:r>
-            <w:r>
-              <w:rPr>
-                <w:rFonts w:eastAsiaTheme="minorEastAsia"/>
-                <w:noProof/>
-                <w:kern w:val="2"/>
-                <w:sz w:val="24"/>
-                <w:szCs w:val="24"/>
-                <w:lang w:eastAsia="it-IT"/>
-                <w14:ligatures w14:val="standardContextual"/>
-              </w:rPr>
-              <w:tab/>
-            </w:r>
-            <w:r>
-              <w:rPr>
-                <w:rStyle w:val="Collegamentoipertestuale"/>
-                <w:noProof/>
-              </w:rPr>
-              <w:t>Ombra</w:t>
-            </w:r>
-            <w:r>
-              <w:rPr>
-                <w:noProof/>
-                <w:webHidden/>
-              </w:rPr>
-              <w:tab/>
-            </w:r>
-            <w:r>
-              <w:rPr>
-                <w:noProof/>
-                <w:webHidden/>
-              </w:rPr>
-              <w:fldChar w:fldCharType="begin"/>
-            </w:r>
-            <w:r>
-              <w:rPr>
-                <w:noProof/>
-                <w:webHidden/>
-              </w:rPr>
-              <w:instrText xml:space="preserve"> PAGEREF _Toc167449613 \h </w:instrText>
-            </w:r>
-            <w:r>
-              <w:rPr>
-                <w:noProof/>
-                <w:webHidden/>
-              </w:rPr>
-            </w:r>
-            <w:r>
-              <w:rPr>
-                <w:noProof/>
-                <w:webHidden/>
-              </w:rPr>
-              <w:fldChar w:fldCharType="separate"/>
-            </w:r>
-            <w:r>
-              <w:rPr>
-                <w:noProof/>
-                <w:webHidden/>
-              </w:rPr>
-              <w:t>2</w:t>
-            </w:r>
-            <w:r>
-              <w:rPr>
-                <w:noProof/>
-                <w:webHidden/>
-              </w:rPr>
-              <w:fldChar w:fldCharType="end"/>
-            </w:r>
-          </w:hyperlink>
-        </w:p>
-        <w:p>
-          <w:pPr>
-            <w:pStyle w:val="Sommario2"/>
-            <w:tabs>
-              <w:tab w:val="left" w:pos="960"/>
-              <w:tab w:val="right" w:leader="dot" w:pos="9628"/>
-            </w:tabs>
-            <w:rPr>
-              <w:rFonts w:eastAsiaTheme="minorEastAsia"/>
-              <w:noProof/>
-              <w:kern w:val="2"/>
-              <w:sz w:val="24"/>
-              <w:szCs w:val="24"/>
-              <w:lang w:eastAsia="it-IT"/>
-              <w14:ligatures w14:val="standardContextual"/>
-            </w:rPr>
-          </w:pPr>
-          <w:hyperlink w:anchor="_Toc167449614" w:history="1">
-            <w:r>
-              <w:rPr>
-                <w:rStyle w:val="Collegamentoipertestuale"/>
-                <w:noProof/>
-              </w:rPr>
-              <w:t>2.3.</w:t>
-            </w:r>
-            <w:r>
-              <w:rPr>
-                <w:rFonts w:eastAsiaTheme="minorEastAsia"/>
-                <w:noProof/>
-                <w:kern w:val="2"/>
-                <w:sz w:val="24"/>
-                <w:szCs w:val="24"/>
-                <w:lang w:eastAsia="it-IT"/>
-                <w14:ligatures w14:val="standardContextual"/>
-              </w:rPr>
-              <w:tab/>
-            </w:r>
-            <w:r>
-              <w:rPr>
-                <w:rStyle w:val="Collegamentoipertestuale"/>
-                <w:noProof/>
-              </w:rPr>
-              <w:t>Tocco</w:t>
-            </w:r>
-            <w:r>
-              <w:rPr>
-                <w:noProof/>
-                <w:webHidden/>
-              </w:rPr>
-              <w:tab/>
-            </w:r>
-            <w:r>
-              <w:rPr>
-                <w:noProof/>
-                <w:webHidden/>
-              </w:rPr>
-              <w:fldChar w:fldCharType="begin"/>
-            </w:r>
-            <w:r>
-              <w:rPr>
-                <w:noProof/>
-                <w:webHidden/>
-              </w:rPr>
-              <w:instrText xml:space="preserve"> PAGEREF _Toc167449614 \h </w:instrText>
-            </w:r>
-            <w:r>
-              <w:rPr>
-                <w:noProof/>
-                <w:webHidden/>
-              </w:rPr>
-            </w:r>
-            <w:r>
-              <w:rPr>
-                <w:noProof/>
-                <w:webHidden/>
-              </w:rPr>
-              <w:fldChar w:fldCharType="separate"/>
-            </w:r>
-            <w:r>
-              <w:rPr>
-                <w:noProof/>
-                <w:webHidden/>
-              </w:rPr>
-              <w:t>2</w:t>
-            </w:r>
-            <w:r>
-              <w:rPr>
-                <w:noProof/>
-                <w:webHidden/>
-              </w:rPr>
-              <w:fldChar w:fldCharType="end"/>
-            </w:r>
-          </w:hyperlink>
-        </w:p>
-        <w:p>
-          <w:pPr>
-            <w:pStyle w:val="Sommario2"/>
-            <w:tabs>
-              <w:tab w:val="left" w:pos="960"/>
-              <w:tab w:val="right" w:leader="dot" w:pos="9628"/>
-            </w:tabs>
-            <w:rPr>
-              <w:rFonts w:eastAsiaTheme="minorEastAsia"/>
-              <w:noProof/>
-              <w:kern w:val="2"/>
-              <w:sz w:val="24"/>
-              <w:szCs w:val="24"/>
-              <w:lang w:eastAsia="it-IT"/>
-              <w14:ligatures w14:val="standardContextual"/>
-            </w:rPr>
-          </w:pPr>
-          <w:hyperlink w:anchor="_Toc167449615" w:history="1">
-            <w:r>
-              <w:rPr>
-                <w:rStyle w:val="Collegamentoipertestuale"/>
-                <w:noProof/>
-              </w:rPr>
-              <w:t>2.4.</w:t>
-            </w:r>
-            <w:r>
-              <w:rPr>
-                <w:rFonts w:eastAsiaTheme="minorEastAsia"/>
-                <w:noProof/>
-                <w:kern w:val="2"/>
-                <w:sz w:val="24"/>
-                <w:szCs w:val="24"/>
-                <w:lang w:eastAsia="it-IT"/>
-                <w14:ligatures w14:val="standardContextual"/>
-              </w:rPr>
-              <w:tab/>
-            </w:r>
-            <w:r>
-              <w:rPr>
-                <w:rStyle w:val="Collegamentoipertestuale"/>
-                <w:noProof/>
-              </w:rPr>
-              <w:t>Risposta aptica della presa a due mani</w:t>
-            </w:r>
-            <w:r>
-              <w:rPr>
-                <w:noProof/>
-                <w:webHidden/>
-              </w:rPr>
-              <w:tab/>
-            </w:r>
-            <w:r>
-              <w:rPr>
-                <w:noProof/>
-                <w:webHidden/>
-              </w:rPr>
-              <w:fldChar w:fldCharType="begin"/>
-            </w:r>
-            <w:r>
-              <w:rPr>
-                <w:noProof/>
-                <w:webHidden/>
-              </w:rPr>
-              <w:instrText xml:space="preserve"> PAGEREF _Toc167449615 \h </w:instrText>
-            </w:r>
-            <w:r>
-              <w:rPr>
-                <w:noProof/>
-                <w:webHidden/>
-              </w:rPr>
-            </w:r>
-            <w:r>
-              <w:rPr>
-                <w:noProof/>
-                <w:webHidden/>
-              </w:rPr>
-              <w:fldChar w:fldCharType="separate"/>
-            </w:r>
-            <w:r>
-              <w:rPr>
-                <w:noProof/>
-                <w:webHidden/>
-              </w:rPr>
-              <w:t>2</w:t>
-            </w:r>
-            <w:r>
-              <w:rPr>
-                <w:noProof/>
-                <w:webHidden/>
-              </w:rPr>
-              <w:fldChar w:fldCharType="end"/>
-            </w:r>
-          </w:hyperlink>
-        </w:p>
-        <w:p>
-          <w:pPr>
-            <w:pStyle w:val="Sommario1"/>
-            <w:tabs>
-              <w:tab w:val="left" w:pos="480"/>
-              <w:tab w:val="right" w:leader="dot" w:pos="9628"/>
-            </w:tabs>
-            <w:rPr>
-              <w:rFonts w:eastAsiaTheme="minorEastAsia"/>
-              <w:noProof/>
-              <w:kern w:val="2"/>
-              <w:sz w:val="24"/>
-              <w:szCs w:val="24"/>
-              <w:lang w:eastAsia="it-IT"/>
-              <w14:ligatures w14:val="standardContextual"/>
-            </w:rPr>
-          </w:pPr>
-          <w:hyperlink w:anchor="_Toc167449616" w:history="1">
-            <w:r>
-              <w:rPr>
-                <w:rStyle w:val="Collegamentoipertestuale"/>
-                <w:noProof/>
-              </w:rPr>
-              <w:t>3.</w:t>
-            </w:r>
-            <w:r>
-              <w:rPr>
-                <w:rFonts w:eastAsiaTheme="minorEastAsia"/>
-                <w:noProof/>
-                <w:kern w:val="2"/>
-                <w:sz w:val="24"/>
-                <w:szCs w:val="24"/>
-                <w:lang w:eastAsia="it-IT"/>
-                <w14:ligatures w14:val="standardContextual"/>
-              </w:rPr>
-              <w:tab/>
-            </w:r>
-            <w:r>
-              <w:rPr>
-                <w:rStyle w:val="Collegamentoipertestuale"/>
-                <w:noProof/>
-              </w:rPr>
-              <w:t>Buco</w:t>
-            </w:r>
-            <w:r>
-              <w:rPr>
-                <w:noProof/>
-                <w:webHidden/>
-              </w:rPr>
-              <w:tab/>
-            </w:r>
-            <w:r>
-              <w:rPr>
-                <w:noProof/>
-                <w:webHidden/>
-              </w:rPr>
-              <w:fldChar w:fldCharType="begin"/>
-            </w:r>
-            <w:r>
-              <w:rPr>
-                <w:noProof/>
-                <w:webHidden/>
-              </w:rPr>
-              <w:instrText xml:space="preserve"> PAGEREF _Toc167449616 \h </w:instrText>
-            </w:r>
-            <w:r>
-              <w:rPr>
-                <w:noProof/>
-                <w:webHidden/>
-              </w:rPr>
-            </w:r>
-            <w:r>
-              <w:rPr>
-                <w:noProof/>
-                <w:webHidden/>
-              </w:rPr>
-              <w:fldChar w:fldCharType="separate"/>
-            </w:r>
-            <w:r>
-              <w:rPr>
-                <w:noProof/>
-                <w:webHidden/>
-              </w:rPr>
-              <w:t>3</w:t>
-            </w:r>
-            <w:r>
-              <w:rPr>
-                <w:noProof/>
-                <w:webHidden/>
-              </w:rPr>
-              <w:fldChar w:fldCharType="end"/>
-            </w:r>
-          </w:hyperlink>
-        </w:p>
-        <w:p>
-          <w:pPr>
-            <w:pStyle w:val="Sommario1"/>
-            <w:tabs>
-              <w:tab w:val="left" w:pos="480"/>
-              <w:tab w:val="right" w:leader="dot" w:pos="9628"/>
-            </w:tabs>
-            <w:rPr>
-              <w:rFonts w:eastAsiaTheme="minorEastAsia"/>
-              <w:noProof/>
-              <w:kern w:val="2"/>
-              <w:sz w:val="24"/>
-              <w:szCs w:val="24"/>
-              <w:lang w:eastAsia="it-IT"/>
-              <w14:ligatures w14:val="standardContextual"/>
-            </w:rPr>
-          </w:pPr>
-          <w:hyperlink w:anchor="_Toc167449617" w:history="1">
-            <w:r>
-              <w:rPr>
-                <w:rStyle w:val="Collegamentoipertestuale"/>
-                <w:noProof/>
-              </w:rPr>
-              <w:t>4.</w:t>
-            </w:r>
-            <w:r>
-              <w:rPr>
-                <w:rFonts w:eastAsiaTheme="minorEastAsia"/>
-                <w:noProof/>
-                <w:kern w:val="2"/>
-                <w:sz w:val="24"/>
-                <w:szCs w:val="24"/>
-                <w:lang w:eastAsia="it-IT"/>
-                <w14:ligatures w14:val="standardContextual"/>
-              </w:rPr>
-              <w:tab/>
-            </w:r>
-            <w:r>
-              <w:rPr>
-                <w:rStyle w:val="Collegamentoipertestuale"/>
-                <w:noProof/>
-              </w:rPr>
-              <w:t>Ulteriori Sviluppi</w:t>
-            </w:r>
-            <w:r>
-              <w:rPr>
-                <w:noProof/>
-                <w:webHidden/>
-              </w:rPr>
-              <w:tab/>
-            </w:r>
-            <w:r>
-              <w:rPr>
-                <w:noProof/>
-                <w:webHidden/>
-              </w:rPr>
-              <w:fldChar w:fldCharType="begin"/>
-            </w:r>
-            <w:r>
-              <w:rPr>
-                <w:noProof/>
-                <w:webHidden/>
-              </w:rPr>
-              <w:instrText xml:space="preserve"> PAGEREF _Toc167449617 \h </w:instrText>
-            </w:r>
-            <w:r>
-              <w:rPr>
-                <w:noProof/>
-                <w:webHidden/>
-              </w:rPr>
-            </w:r>
-            <w:r>
-              <w:rPr>
-                <w:noProof/>
-                <w:webHidden/>
-              </w:rPr>
-              <w:fldChar w:fldCharType="separate"/>
-            </w:r>
-            <w:r>
-              <w:rPr>
-                <w:noProof/>
-                <w:webHidden/>
-              </w:rPr>
-              <w:t>3</w:t>
-            </w:r>
-            <w:r>
-              <w:rPr>
-                <w:noProof/>
-                <w:webHidden/>
-              </w:rPr>
-              <w:fldChar w:fldCharType="end"/>
-            </w:r>
-          </w:hyperlink>
-        </w:p>
-        <w:p>
-          <w:r>
-            <w:rPr>
-              <w:noProof/>
-            </w:rPr>
-            <w:fldChar w:fldCharType="end"/>
-          </w:r>
-        </w:p>
-      </w:sdtContent>
-    </w:sdt>
-    <w:p>
-      <w:r>
-        <w:br w:type="page"/>
-      </w:r>
-    </w:p>
     <w:p>
       <w:pPr>
         <w:pStyle w:val="Titolo1"/>
-        <w:numPr>
-          <w:ilvl w:val="0"/>
-          <w:numId w:val="1"/>
-        </w:numPr>
       </w:pPr>
       <w:bookmarkStart w:id="0" w:name="_Toc167449610"/>
       <w:r>
-        <w:lastRenderedPageBreak/>
         <w:t>Organizzazione della cartella Content</w:t>
       </w:r>
       <w:bookmarkEnd w:id="0"/>
@@ -1431,10 +51,6 @@
     <w:p>
       <w:pPr>
         <w:pStyle w:val="Titolo1"/>
-        <w:numPr>
-          <w:ilvl w:val="0"/>
-          <w:numId w:val="1"/>
-        </w:numPr>
       </w:pPr>
       <w:bookmarkStart w:id="1" w:name="_Toc167449611"/>
       <w:r>
@@ -1771,16 +387,17 @@
         <w:t xml:space="preserve"> della riproduzione della risposta aptica</w:t>
       </w:r>
       <w:r>
-        <w:t xml:space="preserve">. </w:t>
+        <w:t>.</w:t>
+      </w:r>
+    </w:p>
+    <w:p>
+      <w:r>
+        <w:t>Tuttavia, nell’implementare l’incremento d’intensità con lo spostamento della sfera, ho potuto rimuovere il codice precedente, non più necessario.</w:t>
       </w:r>
     </w:p>
     <w:p>
       <w:pPr>
         <w:pStyle w:val="Titolo1"/>
-        <w:numPr>
-          <w:ilvl w:val="0"/>
-          <w:numId w:val="1"/>
-        </w:numPr>
       </w:pPr>
       <w:bookmarkStart w:id="6" w:name="_Toc167449616"/>
       <w:r>
@@ -1901,13 +518,70 @@
     <w:p>
       <w:pPr>
         <w:pStyle w:val="Titolo1"/>
-        <w:numPr>
-          <w:ilvl w:val="0"/>
-          <w:numId w:val="1"/>
-        </w:numPr>
       </w:pPr>
       <w:bookmarkStart w:id="7" w:name="_Toc167449617"/>
       <w:r>
+        <w:t>Game</w:t>
+      </w:r>
+      <w:r>
+        <w:t xml:space="preserve"> Mode</w:t>
+      </w:r>
+    </w:p>
+    <w:p>
+      <w:r>
+        <w:t xml:space="preserve">Implementazione in </w:t>
+      </w:r>
+      <w:proofErr w:type="spellStart"/>
+      <w:r>
+        <w:rPr>
+          <w:b/>
+          <w:bCs/>
+        </w:rPr>
+        <w:t>BP_UltraGameMode</w:t>
+      </w:r>
+      <w:proofErr w:type="spellEnd"/>
+      <w:r>
+        <w:t xml:space="preserve"> come </w:t>
+      </w:r>
+      <w:proofErr w:type="spellStart"/>
+      <w:r>
+        <w:t>child</w:t>
+      </w:r>
+      <w:proofErr w:type="spellEnd"/>
+      <w:r>
+        <w:t xml:space="preserve"> di </w:t>
+      </w:r>
+      <w:proofErr w:type="spellStart"/>
+      <w:r>
+        <w:t>VRGameMode</w:t>
+      </w:r>
+      <w:proofErr w:type="spellEnd"/>
+      <w:r>
+        <w:t>. Tiene traccia delle interazioni svolte dal giocatore</w:t>
+      </w:r>
+      <w:r>
+        <w:t>: quando il giocatore ha attivato tutte e tre le interazioni possibili, fa sì che la sfera si distrugga in pezzi.</w:t>
+      </w:r>
+    </w:p>
+    <w:p>
+      <w:pPr>
+        <w:pStyle w:val="Titolo1"/>
+      </w:pPr>
+      <w:r>
+        <w:t>Cursore del Teletrasporto</w:t>
+      </w:r>
+    </w:p>
+    <w:p>
+      <w:r>
+        <w:t>Sono stati modificati gli asset già presenti. La curva non modifica più il colore secondo un gradiente, rimanendo bianca. Il cursore è stato sostituito con un cerchio bianco.</w:t>
+      </w:r>
+    </w:p>
+    <w:p>
+      <w:pPr>
+        <w:pStyle w:val="Titolo1"/>
+      </w:pPr>
+      <w:r>
+        <w:lastRenderedPageBreak/>
         <w:t>Ulteriori Sviluppi</w:t>
       </w:r>
       <w:bookmarkEnd w:id="7"/>
@@ -1950,10 +624,11 @@
   <w:abstractNum w:abstractNumId="0" w15:restartNumberingAfterBreak="0">
     <w:nsid w:val="47106B3D"/>
     <w:multiLevelType w:val="multilevel"/>
-    <w:tmpl w:val="C59A5968"/>
+    <w:tmpl w:val="4DB47CB6"/>
     <w:lvl w:ilvl="0">
       <w:start w:val="1"/>
       <w:numFmt w:val="decimal"/>
+      <w:pStyle w:val="Titolo1"/>
       <w:lvlText w:val="%1."/>
       <w:lvlJc w:val="left"/>
       <w:pPr>
@@ -2574,10 +1249,13 @@
     <w:link w:val="Titolo1Carattere"/>
     <w:uiPriority w:val="9"/>
     <w:qFormat/>
-    <w:rsid w:val="00FF0244"/>
+    <w:rsid w:val="007C07AD"/>
     <w:pPr>
       <w:keepNext/>
       <w:keepLines/>
+      <w:numPr>
+        <w:numId w:val="1"/>
+      </w:numPr>
       <w:spacing w:before="360" w:after="80"/>
       <w:outlineLvl w:val="0"/>
     </w:pPr>
@@ -2801,7 +1479,7 @@
     <w:basedOn w:val="Carpredefinitoparagrafo"/>
     <w:link w:val="Titolo1"/>
     <w:uiPriority w:val="9"/>
-    <w:rsid w:val="00FF0244"/>
+    <w:rsid w:val="007C07AD"/>
     <w:rPr>
       <w:rFonts w:asciiTheme="majorHAnsi" w:eastAsiaTheme="majorEastAsia" w:hAnsiTheme="majorHAnsi" w:cstheme="majorBidi"/>
       <w:color w:val="2E74B5" w:themeColor="accent1" w:themeShade="BF"/>

</xml_diff>